<commit_message>
Added E3IterationPlan and updated ProjectPlan
</commit_message>
<xml_diff>
--- a/docs/InceptionIteration2/ProjectPlan.docx
+++ b/docs/InceptionIteration2/ProjectPlan.docx
@@ -1,6 +1,7 @@
 
 <file path=word/document.xml><?xml version="1.0" encoding="utf-8"?>
 <w:document xmlns:mc="http://schemas.openxmlformats.org/markup-compatibility/2006" xmlns:o="urn:schemas-microsoft-com:office:office" xmlns:r="http://schemas.openxmlformats.org/officeDocument/2006/relationships" xmlns:m="http://schemas.openxmlformats.org/officeDocument/2006/math" xmlns:v="urn:schemas-microsoft-com:vml" xmlns:wp="http://schemas.openxmlformats.org/drawingml/2006/wordprocessingDrawing" xmlns:w10="urn:schemas-microsoft-com:office:word" xmlns:w="http://schemas.openxmlformats.org/wordprocessingml/2006/main" xmlns:wne="http://schemas.microsoft.com/office/word/2006/wordml" xmlns:sl="http://schemas.openxmlformats.org/schemaLibrary/2006/main" xmlns:a="http://schemas.openxmlformats.org/drawingml/2006/main" xmlns:pic="http://schemas.openxmlformats.org/drawingml/2006/picture" xmlns:c="http://schemas.openxmlformats.org/drawingml/2006/chart" xmlns:lc="http://schemas.openxmlformats.org/drawingml/2006/lockedCanvas" xmlns:dgm="http://schemas.openxmlformats.org/drawingml/2006/diagram" xmlns:wps="http://schemas.microsoft.com/office/word/2010/wordprocessingShape" xmlns:wpg="http://schemas.microsoft.com/office/word/2010/wordprocessingGroup">
+  <w:background w:color="FFFFFF"/>
   <w:body>
     <w:p>
       <w:pPr>
@@ -20,6 +21,7 @@
         <w:bidiVisual w:val="0"/>
         <w:tblW w:w="9360.0" w:type="dxa"/>
         <w:jc w:val="left"/>
+        <w:tblInd w:w="-100.0" w:type="dxa"/>
         <w:tblBorders>
           <w:top w:color="000000" w:space="0" w:sz="8" w:val="single"/>
           <w:left w:color="000000" w:space="0" w:sz="8" w:val="single"/>
@@ -206,7 +208,7 @@
               </w:rPr>
               <w:t xml:space="preserve">-</w:t>
             </w:r>
-            <w:hyperlink w:anchor="s74ic4hv3gzb">
+            <w:hyperlink w:anchor="gjdgxs">
               <w:r>
                 <w:rPr>
                   <w:color w:val="1155cc"/>
@@ -236,7 +238,7 @@
               </w:rPr>
               <w:t xml:space="preserve">-</w:t>
             </w:r>
-            <w:hyperlink w:anchor="baltt36zmwmf">
+            <w:hyperlink w:anchor="1fob9te">
               <w:r>
                 <w:rPr>
                   <w:color w:val="1155cc"/>
@@ -345,7 +347,7 @@
               </w:rPr>
               <w:t xml:space="preserve">-</w:t>
             </w:r>
-            <w:hyperlink w:anchor="8zesitmdd0i1">
+            <w:hyperlink w:anchor="3znysh7">
               <w:r>
                 <w:rPr>
                   <w:color w:val="1155cc"/>
@@ -378,7 +380,7 @@
               </w:rPr>
               <w:t xml:space="preserve">-</w:t>
             </w:r>
-            <w:hyperlink w:anchor="egfijtxw9iqa">
+            <w:hyperlink w:anchor="2et92p0">
               <w:r>
                 <w:rPr>
                   <w:color w:val="1155cc"/>
@@ -394,77 +396,6 @@
               </w:rPr>
             </w:r>
           </w:p>
-        </w:tc>
-        <w:tc>
-          <w:tcPr>
-            <w:tcMar>
-              <w:top w:w="100.0" w:type="dxa"/>
-              <w:left w:w="100.0" w:type="dxa"/>
-              <w:bottom w:w="100.0" w:type="dxa"/>
-              <w:right w:w="100.0" w:type="dxa"/>
-            </w:tcMar>
-          </w:tcPr>
-          <w:p>
-            <w:pPr>
-              <w:keepNext w:val="0"/>
-              <w:keepLines w:val="0"/>
-              <w:widowControl w:val="0"/>
-              <w:pBdr/>
-              <w:spacing w:after="0" w:before="0" w:line="240" w:lineRule="auto"/>
-              <w:ind w:left="0" w:right="0" w:firstLine="0"/>
-              <w:contextualSpacing w:val="0"/>
-              <w:jc w:val="center"/>
-              <w:rPr/>
-            </w:pPr>
-            <w:r>
-              <w:rPr>
-                <w:rtl w:val="0"/>
-              </w:rPr>
-              <w:br w:type="textWrapping"/>
-              <w:t xml:space="preserve">CCRD UC 3</w:t>
-            </w:r>
-          </w:p>
-        </w:tc>
-      </w:tr>
-      <w:tr>
-        <w:tc>
-          <w:tcPr>
-            <w:tcMar>
-              <w:top w:w="100.0" w:type="dxa"/>
-              <w:left w:w="100.0" w:type="dxa"/>
-              <w:bottom w:w="100.0" w:type="dxa"/>
-              <w:right w:w="100.0" w:type="dxa"/>
-            </w:tcMar>
-          </w:tcPr>
-          <w:p>
-            <w:pPr>
-              <w:keepNext w:val="0"/>
-              <w:keepLines w:val="0"/>
-              <w:widowControl w:val="0"/>
-              <w:pBdr/>
-              <w:spacing w:after="0" w:before="0" w:line="240" w:lineRule="auto"/>
-              <w:ind w:left="0" w:right="0" w:firstLine="0"/>
-              <w:contextualSpacing w:val="0"/>
-              <w:jc w:val="center"/>
-              <w:rPr/>
-            </w:pPr>
-            <w:r>
-              <w:rPr>
-                <w:rtl w:val="0"/>
-              </w:rPr>
-              <w:t xml:space="preserve">E-3</w:t>
-            </w:r>
-          </w:p>
-        </w:tc>
-        <w:tc>
-          <w:tcPr>
-            <w:tcMar>
-              <w:top w:w="100.0" w:type="dxa"/>
-              <w:left w:w="100.0" w:type="dxa"/>
-              <w:bottom w:w="100.0" w:type="dxa"/>
-              <w:right w:w="100.0" w:type="dxa"/>
-            </w:tcMar>
-          </w:tcPr>
           <w:p>
             <w:pPr>
               <w:widowControl w:val="0"/>
@@ -479,9 +410,25 @@
               <w:rPr>
                 <w:rtl w:val="0"/>
               </w:rPr>
+            </w:r>
+          </w:p>
+          <w:p>
+            <w:pPr>
+              <w:widowControl w:val="0"/>
+              <w:pBdr/>
+              <w:spacing w:line="240" w:lineRule="auto"/>
+              <w:contextualSpacing w:val="0"/>
+              <w:rPr>
+                <w:color w:val="1155cc"/>
+              </w:rPr>
+            </w:pPr>
+            <w:r>
+              <w:rPr>
+                <w:rtl w:val="0"/>
+              </w:rPr>
               <w:t xml:space="preserve">-</w:t>
             </w:r>
-            <w:hyperlink w:anchor="6tz0pjcna64z">
+            <w:hyperlink w:anchor="tyjcwt">
               <w:r>
                 <w:rPr>
                   <w:color w:val="1155cc"/>
@@ -498,7 +445,7 @@
               </w:rPr>
               <w:br w:type="textWrapping"/>
             </w:r>
-            <w:hyperlink w:anchor="kbfq0km536yi">
+            <w:hyperlink w:anchor="30j0zll">
               <w:r>
                 <w:rPr>
                   <w:color w:val="1155cc"/>
@@ -541,7 +488,7 @@
                 <w:rtl w:val="0"/>
               </w:rPr>
               <w:br w:type="textWrapping"/>
-              <w:t xml:space="preserve">CCRD UC 1</w:t>
+              <w:t xml:space="preserve">CCRD UC 3</w:t>
             </w:r>
           </w:p>
         </w:tc>
@@ -572,6 +519,217 @@
               <w:rPr>
                 <w:rtl w:val="0"/>
               </w:rPr>
+              <w:t xml:space="preserve">E-3</w:t>
+            </w:r>
+          </w:p>
+        </w:tc>
+        <w:tc>
+          <w:tcPr>
+            <w:tcMar>
+              <w:top w:w="100.0" w:type="dxa"/>
+              <w:left w:w="100.0" w:type="dxa"/>
+              <w:bottom w:w="100.0" w:type="dxa"/>
+              <w:right w:w="100.0" w:type="dxa"/>
+            </w:tcMar>
+          </w:tcPr>
+          <w:p>
+            <w:pPr>
+              <w:widowControl w:val="0"/>
+              <w:pBdr/>
+              <w:spacing w:line="240" w:lineRule="auto"/>
+              <w:contextualSpacing w:val="0"/>
+              <w:rPr>
+                <w:color w:val="1155cc"/>
+              </w:rPr>
+            </w:pPr>
+            <w:r>
+              <w:rPr>
+                <w:color w:val="1155cc"/>
+                <w:rtl w:val="0"/>
+              </w:rPr>
+              <w:t xml:space="preserve">-Send/Accept Contact Request</w:t>
+            </w:r>
+          </w:p>
+          <w:p>
+            <w:pPr>
+              <w:widowControl w:val="0"/>
+              <w:pBdr/>
+              <w:spacing w:line="240" w:lineRule="auto"/>
+              <w:contextualSpacing w:val="0"/>
+              <w:rPr>
+                <w:color w:val="1155cc"/>
+              </w:rPr>
+            </w:pPr>
+            <w:r>
+              <w:rPr>
+                <w:color w:val="1155cc"/>
+                <w:rtl w:val="0"/>
+              </w:rPr>
+              <w:t xml:space="preserve">-Manage and View Contact's (Presence)</w:t>
+            </w:r>
+          </w:p>
+          <w:p>
+            <w:pPr>
+              <w:widowControl w:val="0"/>
+              <w:pBdr/>
+              <w:spacing w:line="240" w:lineRule="auto"/>
+              <w:contextualSpacing w:val="0"/>
+              <w:rPr>
+                <w:color w:val="1155cc"/>
+              </w:rPr>
+            </w:pPr>
+            <w:r>
+              <w:rPr>
+                <w:rtl w:val="0"/>
+              </w:rPr>
+            </w:r>
+          </w:p>
+          <w:p>
+            <w:pPr>
+              <w:widowControl w:val="0"/>
+              <w:pBdr/>
+              <w:spacing w:line="240" w:lineRule="auto"/>
+              <w:contextualSpacing w:val="0"/>
+              <w:rPr>
+                <w:color w:val="1155cc"/>
+              </w:rPr>
+            </w:pPr>
+            <w:r>
+              <w:rPr>
+                <w:color w:val="1155cc"/>
+                <w:rtl w:val="0"/>
+              </w:rPr>
+              <w:t xml:space="preserve">-Storing/retrieving info on server (Chats, Messages)</w:t>
+            </w:r>
+          </w:p>
+          <w:p>
+            <w:pPr>
+              <w:widowControl w:val="0"/>
+              <w:pBdr/>
+              <w:spacing w:line="240" w:lineRule="auto"/>
+              <w:contextualSpacing w:val="0"/>
+              <w:rPr>
+                <w:color w:val="1155cc"/>
+              </w:rPr>
+            </w:pPr>
+            <w:r>
+              <w:rPr>
+                <w:color w:val="1155cc"/>
+                <w:rtl w:val="0"/>
+              </w:rPr>
+              <w:t xml:space="preserve">-Message Integrity</w:t>
+            </w:r>
+          </w:p>
+          <w:p>
+            <w:pPr>
+              <w:widowControl w:val="0"/>
+              <w:pBdr/>
+              <w:spacing w:line="240" w:lineRule="auto"/>
+              <w:contextualSpacing w:val="0"/>
+              <w:rPr>
+                <w:color w:val="1155cc"/>
+              </w:rPr>
+            </w:pPr>
+            <w:r>
+              <w:rPr>
+                <w:rtl w:val="0"/>
+              </w:rPr>
+            </w:r>
+          </w:p>
+          <w:p>
+            <w:pPr>
+              <w:widowControl w:val="0"/>
+              <w:pBdr/>
+              <w:spacing w:line="240" w:lineRule="auto"/>
+              <w:contextualSpacing w:val="0"/>
+              <w:rPr>
+                <w:color w:val="1155cc"/>
+              </w:rPr>
+            </w:pPr>
+            <w:r>
+              <w:rPr>
+                <w:color w:val="1155cc"/>
+                <w:rtl w:val="0"/>
+              </w:rPr>
+              <w:t xml:space="preserve">-View Chats GUI</w:t>
+            </w:r>
+          </w:p>
+          <w:p>
+            <w:pPr>
+              <w:widowControl w:val="0"/>
+              <w:pBdr/>
+              <w:spacing w:line="240" w:lineRule="auto"/>
+              <w:contextualSpacing w:val="0"/>
+              <w:rPr>
+                <w:color w:val="1155cc"/>
+              </w:rPr>
+            </w:pPr>
+            <w:r>
+              <w:rPr>
+                <w:color w:val="1155cc"/>
+                <w:rtl w:val="0"/>
+              </w:rPr>
+              <w:t xml:space="preserve">-Chat GUI</w:t>
+            </w:r>
+          </w:p>
+        </w:tc>
+        <w:tc>
+          <w:tcPr>
+            <w:tcMar>
+              <w:top w:w="100.0" w:type="dxa"/>
+              <w:left w:w="100.0" w:type="dxa"/>
+              <w:bottom w:w="100.0" w:type="dxa"/>
+              <w:right w:w="100.0" w:type="dxa"/>
+            </w:tcMar>
+          </w:tcPr>
+          <w:p>
+            <w:pPr>
+              <w:keepNext w:val="0"/>
+              <w:keepLines w:val="0"/>
+              <w:widowControl w:val="0"/>
+              <w:pBdr/>
+              <w:spacing w:after="0" w:before="0" w:line="240" w:lineRule="auto"/>
+              <w:ind w:left="0" w:right="0" w:firstLine="0"/>
+              <w:contextualSpacing w:val="0"/>
+              <w:jc w:val="center"/>
+              <w:rPr/>
+            </w:pPr>
+            <w:r>
+              <w:rPr>
+                <w:rtl w:val="0"/>
+              </w:rPr>
+              <w:br w:type="textWrapping"/>
+              <w:t xml:space="preserve">CCRD UC 1</w:t>
+            </w:r>
+          </w:p>
+        </w:tc>
+      </w:tr>
+      <w:tr>
+        <w:tc>
+          <w:tcPr>
+            <w:tcMar>
+              <w:top w:w="100.0" w:type="dxa"/>
+              <w:left w:w="100.0" w:type="dxa"/>
+              <w:bottom w:w="100.0" w:type="dxa"/>
+              <w:right w:w="100.0" w:type="dxa"/>
+            </w:tcMar>
+          </w:tcPr>
+          <w:p>
+            <w:pPr>
+              <w:keepNext w:val="0"/>
+              <w:keepLines w:val="0"/>
+              <w:widowControl w:val="0"/>
+              <w:pBdr/>
+              <w:spacing w:after="0" w:before="0" w:line="240" w:lineRule="auto"/>
+              <w:ind w:left="0" w:right="0" w:firstLine="0"/>
+              <w:contextualSpacing w:val="0"/>
+              <w:jc w:val="center"/>
+              <w:rPr/>
+            </w:pPr>
+            <w:r>
+              <w:rPr>
+                <w:rtl w:val="0"/>
+              </w:rPr>
               <w:t xml:space="preserve">E-4</w:t>
             </w:r>
           </w:p>
@@ -600,6 +758,7 @@
               <w:rPr>
                 <w:rtl w:val="0"/>
               </w:rPr>
+              <w:t xml:space="preserve">Review and refine contact, message and chat functionality.</w:t>
             </w:r>
           </w:p>
         </w:tc>
@@ -681,7 +840,7 @@
               </w:rPr>
               <w:t xml:space="preserve">-</w:t>
             </w:r>
-            <w:hyperlink w:anchor="smr4z0edrdl5">
+            <w:hyperlink w:anchor="3dy6vkm">
               <w:r>
                 <w:rPr>
                   <w:color w:val="1155cc"/>
@@ -871,6 +1030,7 @@
               <w:rPr>
                 <w:rtl w:val="0"/>
               </w:rPr>
+              <w:t xml:space="preserve">Group Chat Sessions</w:t>
             </w:r>
           </w:p>
         </w:tc>
@@ -957,6 +1117,7 @@
               <w:rPr>
                 <w:rtl w:val="0"/>
               </w:rPr>
+              <w:t xml:space="preserve">Local User Data Caching, Message Confidentiality, </w:t>
             </w:r>
           </w:p>
         </w:tc>
@@ -1043,6 +1204,60 @@
               <w:rPr>
                 <w:rtl w:val="0"/>
               </w:rPr>
+              <w:t xml:space="preserve">-User workflow</w:t>
+            </w:r>
+          </w:p>
+          <w:p>
+            <w:pPr>
+              <w:keepNext w:val="0"/>
+              <w:keepLines w:val="0"/>
+              <w:widowControl w:val="0"/>
+              <w:pBdr/>
+              <w:spacing w:after="0" w:before="0" w:line="240" w:lineRule="auto"/>
+              <w:ind w:left="0" w:right="0" w:firstLine="0"/>
+              <w:contextualSpacing w:val="0"/>
+              <w:rPr/>
+            </w:pPr>
+            <w:r>
+              <w:rPr>
+                <w:rtl w:val="0"/>
+              </w:rPr>
+              <w:t xml:space="preserve">-Delete Chats</w:t>
+            </w:r>
+          </w:p>
+          <w:p>
+            <w:pPr>
+              <w:keepNext w:val="0"/>
+              <w:keepLines w:val="0"/>
+              <w:widowControl w:val="0"/>
+              <w:pBdr/>
+              <w:spacing w:after="0" w:before="0" w:line="240" w:lineRule="auto"/>
+              <w:ind w:left="0" w:right="0" w:firstLine="0"/>
+              <w:contextualSpacing w:val="0"/>
+              <w:rPr/>
+            </w:pPr>
+            <w:r>
+              <w:rPr>
+                <w:rtl w:val="0"/>
+              </w:rPr>
+              <w:t xml:space="preserve">-Edit Account</w:t>
+            </w:r>
+          </w:p>
+          <w:p>
+            <w:pPr>
+              <w:keepNext w:val="0"/>
+              <w:keepLines w:val="0"/>
+              <w:widowControl w:val="0"/>
+              <w:pBdr/>
+              <w:spacing w:after="0" w:before="0" w:line="240" w:lineRule="auto"/>
+              <w:ind w:left="0" w:right="0" w:firstLine="0"/>
+              <w:contextualSpacing w:val="0"/>
+              <w:rPr/>
+            </w:pPr>
+            <w:r>
+              <w:rPr>
+                <w:rtl w:val="0"/>
+              </w:rPr>
             </w:r>
           </w:p>
         </w:tc>
@@ -1129,6 +1344,7 @@
               <w:rPr>
                 <w:rtl w:val="0"/>
               </w:rPr>
+              <w:t xml:space="preserve">-Manage Contacts</w:t>
             </w:r>
           </w:p>
         </w:tc>
@@ -1180,69 +1396,336 @@
               <w:spacing w:after="0" w:before="0" w:line="240" w:lineRule="auto"/>
               <w:ind w:left="0" w:right="0" w:firstLine="0"/>
               <w:contextualSpacing w:val="0"/>
-              <w:jc w:val="left"/>
-              <w:rPr/>
-            </w:pPr>
-            <w:r>
-              <w:rPr>
-                <w:rtl w:val="0"/>
-              </w:rPr>
-            </w:r>
-          </w:p>
-        </w:tc>
-        <w:tc>
-          <w:tcPr>
-            <w:tcMar>
-              <w:top w:w="100.0" w:type="dxa"/>
-              <w:left w:w="100.0" w:type="dxa"/>
-              <w:bottom w:w="100.0" w:type="dxa"/>
-              <w:right w:w="100.0" w:type="dxa"/>
-            </w:tcMar>
-          </w:tcPr>
-          <w:p>
-            <w:pPr>
-              <w:keepNext w:val="0"/>
-              <w:keepLines w:val="0"/>
-              <w:widowControl w:val="0"/>
-              <w:pBdr/>
-              <w:spacing w:after="0" w:before="0" w:line="240" w:lineRule="auto"/>
-              <w:ind w:left="0" w:right="0" w:firstLine="0"/>
-              <w:contextualSpacing w:val="0"/>
-              <w:jc w:val="center"/>
-              <w:rPr/>
-            </w:pPr>
-            <w:r>
-              <w:rPr>
-                <w:rtl w:val="0"/>
-              </w:rPr>
-            </w:r>
-          </w:p>
-        </w:tc>
-        <w:tc>
-          <w:tcPr>
-            <w:tcMar>
-              <w:top w:w="100.0" w:type="dxa"/>
-              <w:left w:w="100.0" w:type="dxa"/>
-              <w:bottom w:w="100.0" w:type="dxa"/>
-              <w:right w:w="100.0" w:type="dxa"/>
-            </w:tcMar>
-          </w:tcPr>
-          <w:p>
-            <w:pPr>
-              <w:keepNext w:val="0"/>
-              <w:keepLines w:val="0"/>
-              <w:widowControl w:val="0"/>
-              <w:pBdr/>
-              <w:spacing w:after="0" w:before="0" w:line="240" w:lineRule="auto"/>
-              <w:ind w:left="0" w:right="0" w:firstLine="0"/>
-              <w:contextualSpacing w:val="0"/>
-              <w:jc w:val="center"/>
-              <w:rPr/>
-            </w:pPr>
-            <w:r>
-              <w:rPr>
-                <w:rtl w:val="0"/>
-              </w:rPr>
+              <w:jc w:val="center"/>
+              <w:rPr/>
+            </w:pPr>
+            <w:r>
+              <w:rPr>
+                <w:rtl w:val="0"/>
+              </w:rPr>
+              <w:t xml:space="preserve">T-1</w:t>
+            </w:r>
+          </w:p>
+        </w:tc>
+        <w:tc>
+          <w:tcPr>
+            <w:tcMar>
+              <w:top w:w="100.0" w:type="dxa"/>
+              <w:left w:w="100.0" w:type="dxa"/>
+              <w:bottom w:w="100.0" w:type="dxa"/>
+              <w:right w:w="100.0" w:type="dxa"/>
+            </w:tcMar>
+          </w:tcPr>
+          <w:p>
+            <w:pPr>
+              <w:keepNext w:val="0"/>
+              <w:keepLines w:val="0"/>
+              <w:widowControl w:val="0"/>
+              <w:pBdr/>
+              <w:spacing w:after="0" w:before="0" w:line="240" w:lineRule="auto"/>
+              <w:ind w:left="0" w:right="0" w:firstLine="0"/>
+              <w:contextualSpacing w:val="0"/>
+              <w:jc w:val="center"/>
+              <w:rPr/>
+            </w:pPr>
+            <w:r>
+              <w:rPr>
+                <w:rtl w:val="0"/>
+              </w:rPr>
+            </w:r>
+          </w:p>
+        </w:tc>
+        <w:tc>
+          <w:tcPr>
+            <w:tcMar>
+              <w:top w:w="100.0" w:type="dxa"/>
+              <w:left w:w="100.0" w:type="dxa"/>
+              <w:bottom w:w="100.0" w:type="dxa"/>
+              <w:right w:w="100.0" w:type="dxa"/>
+            </w:tcMar>
+          </w:tcPr>
+          <w:p>
+            <w:pPr>
+              <w:pBdr/>
+              <w:spacing w:after="0" w:before="0" w:line="240" w:lineRule="auto"/>
+              <w:ind w:left="0" w:firstLine="0"/>
+              <w:contextualSpacing w:val="0"/>
+              <w:rPr/>
+            </w:pPr>
+            <w:r>
+              <w:rPr>
+                <w:rtl w:val="0"/>
+              </w:rPr>
+              <w:t xml:space="preserve">Deploy Application in Trial Environment</w:t>
+            </w:r>
+          </w:p>
+          <w:p>
+            <w:pPr>
+              <w:pBdr/>
+              <w:spacing w:after="0" w:before="0" w:line="240" w:lineRule="auto"/>
+              <w:ind w:left="0" w:firstLine="0"/>
+              <w:contextualSpacing w:val="0"/>
+              <w:rPr/>
+            </w:pPr>
+            <w:r>
+              <w:rPr>
+                <w:rtl w:val="0"/>
+              </w:rPr>
+              <w:t xml:space="preserve">Complete 1</w:t>
+            </w:r>
+            <w:r>
+              <w:rPr>
+                <w:vertAlign w:val="superscript"/>
+                <w:rtl w:val="0"/>
+              </w:rPr>
+              <w:t xml:space="preserve">st</w:t>
+            </w:r>
+            <w:r>
+              <w:rPr>
+                <w:rtl w:val="0"/>
+              </w:rPr>
+              <w:t xml:space="preserve"> Round External User Acceptance Testing</w:t>
+            </w:r>
+          </w:p>
+          <w:p>
+            <w:pPr>
+              <w:pBdr/>
+              <w:spacing w:after="0" w:before="0" w:line="240" w:lineRule="auto"/>
+              <w:ind w:left="0" w:firstLine="0"/>
+              <w:contextualSpacing w:val="0"/>
+              <w:rPr/>
+            </w:pPr>
+            <w:r>
+              <w:rPr>
+                <w:rtl w:val="0"/>
+              </w:rPr>
+              <w:t xml:space="preserve">Resolve Any Identified Issues</w:t>
+            </w:r>
+          </w:p>
+        </w:tc>
+      </w:tr>
+      <w:tr>
+        <w:tc>
+          <w:tcPr>
+            <w:tcMar>
+              <w:top w:w="100.0" w:type="dxa"/>
+              <w:left w:w="100.0" w:type="dxa"/>
+              <w:bottom w:w="100.0" w:type="dxa"/>
+              <w:right w:w="100.0" w:type="dxa"/>
+            </w:tcMar>
+          </w:tcPr>
+          <w:p>
+            <w:pPr>
+              <w:keepNext w:val="0"/>
+              <w:keepLines w:val="0"/>
+              <w:widowControl w:val="0"/>
+              <w:pBdr/>
+              <w:spacing w:after="0" w:before="0" w:line="240" w:lineRule="auto"/>
+              <w:ind w:left="0" w:right="0" w:firstLine="0"/>
+              <w:contextualSpacing w:val="0"/>
+              <w:jc w:val="center"/>
+              <w:rPr/>
+            </w:pPr>
+            <w:r>
+              <w:rPr>
+                <w:rtl w:val="0"/>
+              </w:rPr>
+              <w:t xml:space="preserve">T-2</w:t>
+            </w:r>
+          </w:p>
+        </w:tc>
+        <w:tc>
+          <w:tcPr>
+            <w:tcMar>
+              <w:top w:w="100.0" w:type="dxa"/>
+              <w:left w:w="100.0" w:type="dxa"/>
+              <w:bottom w:w="100.0" w:type="dxa"/>
+              <w:right w:w="100.0" w:type="dxa"/>
+            </w:tcMar>
+          </w:tcPr>
+          <w:p>
+            <w:pPr>
+              <w:keepNext w:val="0"/>
+              <w:keepLines w:val="0"/>
+              <w:widowControl w:val="0"/>
+              <w:pBdr/>
+              <w:spacing w:after="0" w:before="0" w:line="240" w:lineRule="auto"/>
+              <w:ind w:left="0" w:right="0" w:firstLine="0"/>
+              <w:contextualSpacing w:val="0"/>
+              <w:jc w:val="center"/>
+              <w:rPr/>
+            </w:pPr>
+            <w:r>
+              <w:rPr>
+                <w:rtl w:val="0"/>
+              </w:rPr>
+            </w:r>
+          </w:p>
+        </w:tc>
+        <w:tc>
+          <w:tcPr>
+            <w:tcMar>
+              <w:top w:w="100.0" w:type="dxa"/>
+              <w:left w:w="100.0" w:type="dxa"/>
+              <w:bottom w:w="100.0" w:type="dxa"/>
+              <w:right w:w="100.0" w:type="dxa"/>
+            </w:tcMar>
+          </w:tcPr>
+          <w:p>
+            <w:pPr>
+              <w:pBdr/>
+              <w:spacing w:after="0" w:before="0" w:line="240" w:lineRule="auto"/>
+              <w:ind w:left="0" w:firstLine="0"/>
+              <w:contextualSpacing w:val="0"/>
+              <w:rPr/>
+            </w:pPr>
+            <w:r>
+              <w:rPr>
+                <w:rtl w:val="0"/>
+              </w:rPr>
+              <w:t xml:space="preserve">Complete 2</w:t>
+            </w:r>
+            <w:r>
+              <w:rPr>
+                <w:vertAlign w:val="superscript"/>
+                <w:rtl w:val="0"/>
+              </w:rPr>
+              <w:t xml:space="preserve">nd</w:t>
+            </w:r>
+            <w:r>
+              <w:rPr>
+                <w:rtl w:val="0"/>
+              </w:rPr>
+              <w:t xml:space="preserve"> Round External User Acceptance Testing</w:t>
+            </w:r>
+          </w:p>
+          <w:p>
+            <w:pPr>
+              <w:pBdr/>
+              <w:spacing w:after="0" w:before="0" w:line="240" w:lineRule="auto"/>
+              <w:ind w:left="0" w:firstLine="0"/>
+              <w:contextualSpacing w:val="0"/>
+              <w:rPr/>
+            </w:pPr>
+            <w:r>
+              <w:rPr>
+                <w:rtl w:val="0"/>
+              </w:rPr>
+              <w:t xml:space="preserve">Resolve Any Identified Issues</w:t>
+            </w:r>
+          </w:p>
+        </w:tc>
+      </w:tr>
+      <w:tr>
+        <w:tc>
+          <w:tcPr>
+            <w:tcMar>
+              <w:top w:w="100.0" w:type="dxa"/>
+              <w:left w:w="100.0" w:type="dxa"/>
+              <w:bottom w:w="100.0" w:type="dxa"/>
+              <w:right w:w="100.0" w:type="dxa"/>
+            </w:tcMar>
+          </w:tcPr>
+          <w:p>
+            <w:pPr>
+              <w:keepNext w:val="0"/>
+              <w:keepLines w:val="0"/>
+              <w:widowControl w:val="0"/>
+              <w:pBdr/>
+              <w:spacing w:after="0" w:before="0" w:line="240" w:lineRule="auto"/>
+              <w:ind w:left="0" w:right="0" w:firstLine="0"/>
+              <w:contextualSpacing w:val="0"/>
+              <w:jc w:val="center"/>
+              <w:rPr/>
+            </w:pPr>
+            <w:r>
+              <w:rPr>
+                <w:rtl w:val="0"/>
+              </w:rPr>
+              <w:t xml:space="preserve">T-3</w:t>
+            </w:r>
+          </w:p>
+        </w:tc>
+        <w:tc>
+          <w:tcPr>
+            <w:tcMar>
+              <w:top w:w="100.0" w:type="dxa"/>
+              <w:left w:w="100.0" w:type="dxa"/>
+              <w:bottom w:w="100.0" w:type="dxa"/>
+              <w:right w:w="100.0" w:type="dxa"/>
+            </w:tcMar>
+          </w:tcPr>
+          <w:p>
+            <w:pPr>
+              <w:keepNext w:val="0"/>
+              <w:keepLines w:val="0"/>
+              <w:widowControl w:val="0"/>
+              <w:pBdr/>
+              <w:spacing w:after="0" w:before="0" w:line="240" w:lineRule="auto"/>
+              <w:ind w:left="0" w:right="0" w:firstLine="0"/>
+              <w:contextualSpacing w:val="0"/>
+              <w:jc w:val="center"/>
+              <w:rPr/>
+            </w:pPr>
+            <w:r>
+              <w:rPr>
+                <w:rtl w:val="0"/>
+              </w:rPr>
+            </w:r>
+          </w:p>
+        </w:tc>
+        <w:tc>
+          <w:tcPr>
+            <w:tcMar>
+              <w:top w:w="100.0" w:type="dxa"/>
+              <w:left w:w="100.0" w:type="dxa"/>
+              <w:bottom w:w="100.0" w:type="dxa"/>
+              <w:right w:w="100.0" w:type="dxa"/>
+            </w:tcMar>
+          </w:tcPr>
+          <w:p>
+            <w:pPr>
+              <w:pBdr/>
+              <w:spacing w:after="0" w:before="0" w:line="240" w:lineRule="auto"/>
+              <w:ind w:left="0" w:firstLine="0"/>
+              <w:contextualSpacing w:val="0"/>
+              <w:rPr/>
+            </w:pPr>
+            <w:r>
+              <w:rPr>
+                <w:rtl w:val="0"/>
+              </w:rPr>
+              <w:t xml:space="preserve">Contingency</w:t>
+            </w:r>
+          </w:p>
+          <w:p>
+            <w:pPr>
+              <w:pBdr/>
+              <w:spacing w:after="0" w:before="0" w:line="240" w:lineRule="auto"/>
+              <w:ind w:left="0" w:firstLine="0"/>
+              <w:contextualSpacing w:val="0"/>
+              <w:rPr/>
+            </w:pPr>
+            <w:r>
+              <w:rPr>
+                <w:rtl w:val="0"/>
+              </w:rPr>
+              <w:t xml:space="preserve">Deliver Product Release Milestone (PRM)</w:t>
+            </w:r>
+          </w:p>
+          <w:p>
+            <w:pPr>
+              <w:pBdr/>
+              <w:spacing w:after="0" w:before="0" w:line="240" w:lineRule="auto"/>
+              <w:ind w:left="0" w:firstLine="0"/>
+              <w:contextualSpacing w:val="0"/>
+              <w:rPr/>
+            </w:pPr>
+            <w:r>
+              <w:rPr>
+                <w:rtl w:val="0"/>
+              </w:rPr>
+              <w:t xml:space="preserve">Complete Final Project Assessment</w:t>
             </w:r>
           </w:p>
         </w:tc>
@@ -1289,7 +1772,7 @@
           <w:rtl w:val="0"/>
         </w:rPr>
       </w:r>
-      <w:bookmarkStart w:colFirst="0" w:colLast="0" w:name="s74ic4hv3gzb" w:id="0"/>
+      <w:bookmarkStart w:colFirst="0" w:colLast="0" w:name="gjdgxs" w:id="0"/>
       <w:bookmarkEnd w:id="0"/>
       <w:r>
         <w:rPr>
@@ -1365,7 +1848,7 @@
         <w:br w:type="textWrapping"/>
         <w:br w:type="textWrapping"/>
       </w:r>
-      <w:bookmarkStart w:colFirst="0" w:colLast="0" w:name="kbfq0km536yi" w:id="1"/>
+      <w:bookmarkStart w:colFirst="0" w:colLast="0" w:name="30j0zll" w:id="1"/>
       <w:bookmarkEnd w:id="1"/>
       <w:r>
         <w:rPr>
@@ -1428,18 +1911,7 @@
         <w:rPr>
           <w:rtl w:val="0"/>
         </w:rPr>
-        <w:t xml:space="preserve">This is our highest priority CCRD UC, as it is the essence of the whole project.</w:t>
-      </w:r>
-      <w:r>
-        <w:rPr>
-          <w:rtl w:val="0"/>
-        </w:rPr>
-        <w:t xml:space="preserve"> We need to show that we can have this basic functionality before moving on to improving it and making the system more usable.</w:t>
-      </w:r>
-      <w:r>
-        <w:rPr>
-          <w:rtl w:val="0"/>
-        </w:rPr>
+        <w:t xml:space="preserve">This is our highest priority CCRD UC, as it is the essence of the whole project. We need to show that we can have this basic functionality before moving on to improving it and making the system more usable.</w:t>
         <w:br w:type="textWrapping"/>
       </w:r>
       <w:r>
@@ -1519,7 +1991,7 @@
         <w:br w:type="textWrapping"/>
         <w:br w:type="textWrapping"/>
       </w:r>
-      <w:bookmarkStart w:colFirst="0" w:colLast="0" w:name="baltt36zmwmf" w:id="2"/>
+      <w:bookmarkStart w:colFirst="0" w:colLast="0" w:name="1fob9te" w:id="2"/>
       <w:bookmarkEnd w:id="2"/>
       <w:r>
         <w:rPr>
@@ -1609,7 +2081,7 @@
         <w:br w:type="textWrapping"/>
         <w:br w:type="textWrapping"/>
       </w:r>
-      <w:bookmarkStart w:colFirst="0" w:colLast="0" w:name="8zesitmdd0i1" w:id="3"/>
+      <w:bookmarkStart w:colFirst="0" w:colLast="0" w:name="3znysh7" w:id="3"/>
       <w:bookmarkEnd w:id="3"/>
       <w:r>
         <w:rPr>
@@ -1701,7 +2173,7 @@
         <w:br w:type="textWrapping"/>
         <w:br w:type="textWrapping"/>
       </w:r>
-      <w:bookmarkStart w:colFirst="0" w:colLast="0" w:name="egfijtxw9iqa" w:id="4"/>
+      <w:bookmarkStart w:colFirst="0" w:colLast="0" w:name="2et92p0" w:id="4"/>
       <w:bookmarkEnd w:id="4"/>
       <w:r>
         <w:rPr>
@@ -1804,7 +2276,7 @@
           <w:rtl w:val="0"/>
         </w:rPr>
       </w:r>
-      <w:bookmarkStart w:colFirst="0" w:colLast="0" w:name="6tz0pjcna64z" w:id="5"/>
+      <w:bookmarkStart w:colFirst="0" w:colLast="0" w:name="tyjcwt" w:id="5"/>
       <w:bookmarkEnd w:id="5"/>
       <w:r>
         <w:rPr>
@@ -1922,7 +2394,7 @@
           <w:rtl w:val="0"/>
         </w:rPr>
       </w:r>
-      <w:bookmarkStart w:colFirst="0" w:colLast="0" w:name="smr4z0edrdl5" w:id="6"/>
+      <w:bookmarkStart w:colFirst="0" w:colLast="0" w:name="3dy6vkm" w:id="6"/>
       <w:bookmarkEnd w:id="6"/>
       <w:r>
         <w:rPr>
@@ -2044,13 +2516,23 @@
     <w:pPr>
       <w:keepNext w:val="1"/>
       <w:keepLines w:val="1"/>
+      <w:widowControl w:val="1"/>
       <w:pBdr/>
-      <w:spacing w:after="120" w:before="400" w:lineRule="auto"/>
-      <w:contextualSpacing w:val="1"/>
+      <w:spacing w:after="120" w:before="400" w:line="276" w:lineRule="auto"/>
+      <w:ind w:left="0" w:right="0" w:firstLine="0"/>
+      <w:jc w:val="left"/>
     </w:pPr>
     <w:rPr>
+      <w:rFonts w:ascii="Arial" w:cs="Arial" w:eastAsia="Arial" w:hAnsi="Arial"/>
+      <w:b w:val="0"/>
+      <w:i w:val="0"/>
+      <w:smallCaps w:val="0"/>
+      <w:strike w:val="0"/>
+      <w:color w:val="000000"/>
       <w:sz w:val="40"/>
       <w:szCs w:val="40"/>
+      <w:u w:val="none"/>
+      <w:vertAlign w:val="baseline"/>
     </w:rPr>
   </w:style>
   <w:style w:type="paragraph" w:styleId="Heading2">
@@ -2060,14 +2542,23 @@
     <w:pPr>
       <w:keepNext w:val="1"/>
       <w:keepLines w:val="1"/>
+      <w:widowControl w:val="1"/>
       <w:pBdr/>
-      <w:spacing w:after="120" w:before="360" w:lineRule="auto"/>
-      <w:contextualSpacing w:val="1"/>
+      <w:spacing w:after="120" w:before="360" w:line="276" w:lineRule="auto"/>
+      <w:ind w:left="0" w:right="0" w:firstLine="0"/>
+      <w:jc w:val="left"/>
     </w:pPr>
     <w:rPr>
+      <w:rFonts w:ascii="Arial" w:cs="Arial" w:eastAsia="Arial" w:hAnsi="Arial"/>
       <w:b w:val="0"/>
+      <w:i w:val="0"/>
+      <w:smallCaps w:val="0"/>
+      <w:strike w:val="0"/>
+      <w:color w:val="000000"/>
       <w:sz w:val="32"/>
       <w:szCs w:val="32"/>
+      <w:u w:val="none"/>
+      <w:vertAlign w:val="baseline"/>
     </w:rPr>
   </w:style>
   <w:style w:type="paragraph" w:styleId="Heading3">
@@ -2077,15 +2568,23 @@
     <w:pPr>
       <w:keepNext w:val="1"/>
       <w:keepLines w:val="1"/>
+      <w:widowControl w:val="1"/>
       <w:pBdr/>
-      <w:spacing w:after="80" w:before="320" w:lineRule="auto"/>
-      <w:contextualSpacing w:val="1"/>
+      <w:spacing w:after="80" w:before="320" w:line="276" w:lineRule="auto"/>
+      <w:ind w:left="0" w:right="0" w:firstLine="0"/>
+      <w:jc w:val="left"/>
     </w:pPr>
     <w:rPr>
+      <w:rFonts w:ascii="Arial" w:cs="Arial" w:eastAsia="Arial" w:hAnsi="Arial"/>
       <w:b w:val="0"/>
+      <w:i w:val="0"/>
+      <w:smallCaps w:val="0"/>
+      <w:strike w:val="0"/>
       <w:color w:val="434343"/>
       <w:sz w:val="28"/>
       <w:szCs w:val="28"/>
+      <w:u w:val="none"/>
+      <w:vertAlign w:val="baseline"/>
     </w:rPr>
   </w:style>
   <w:style w:type="paragraph" w:styleId="Heading4">
@@ -2095,14 +2594,23 @@
     <w:pPr>
       <w:keepNext w:val="1"/>
       <w:keepLines w:val="1"/>
+      <w:widowControl w:val="1"/>
       <w:pBdr/>
-      <w:spacing w:after="80" w:before="280" w:lineRule="auto"/>
-      <w:contextualSpacing w:val="1"/>
+      <w:spacing w:after="80" w:before="280" w:line="276" w:lineRule="auto"/>
+      <w:ind w:left="0" w:right="0" w:firstLine="0"/>
+      <w:jc w:val="left"/>
     </w:pPr>
     <w:rPr>
+      <w:rFonts w:ascii="Arial" w:cs="Arial" w:eastAsia="Arial" w:hAnsi="Arial"/>
+      <w:b w:val="0"/>
+      <w:i w:val="0"/>
+      <w:smallCaps w:val="0"/>
+      <w:strike w:val="0"/>
       <w:color w:val="666666"/>
       <w:sz w:val="24"/>
       <w:szCs w:val="24"/>
+      <w:u w:val="none"/>
+      <w:vertAlign w:val="baseline"/>
     </w:rPr>
   </w:style>
   <w:style w:type="paragraph" w:styleId="Heading5">
@@ -2112,14 +2620,23 @@
     <w:pPr>
       <w:keepNext w:val="1"/>
       <w:keepLines w:val="1"/>
+      <w:widowControl w:val="1"/>
       <w:pBdr/>
-      <w:spacing w:after="80" w:before="240" w:lineRule="auto"/>
-      <w:contextualSpacing w:val="1"/>
+      <w:spacing w:after="80" w:before="240" w:line="276" w:lineRule="auto"/>
+      <w:ind w:left="0" w:right="0" w:firstLine="0"/>
+      <w:jc w:val="left"/>
     </w:pPr>
     <w:rPr>
+      <w:rFonts w:ascii="Arial" w:cs="Arial" w:eastAsia="Arial" w:hAnsi="Arial"/>
+      <w:b w:val="0"/>
+      <w:i w:val="0"/>
+      <w:smallCaps w:val="0"/>
+      <w:strike w:val="0"/>
       <w:color w:val="666666"/>
       <w:sz w:val="22"/>
       <w:szCs w:val="22"/>
+      <w:u w:val="none"/>
+      <w:vertAlign w:val="baseline"/>
     </w:rPr>
   </w:style>
   <w:style w:type="paragraph" w:styleId="Heading6">
@@ -2129,15 +2646,23 @@
     <w:pPr>
       <w:keepNext w:val="1"/>
       <w:keepLines w:val="1"/>
+      <w:widowControl w:val="1"/>
       <w:pBdr/>
-      <w:spacing w:after="80" w:before="240" w:lineRule="auto"/>
-      <w:contextualSpacing w:val="1"/>
+      <w:spacing w:after="80" w:before="240" w:line="276" w:lineRule="auto"/>
+      <w:ind w:left="0" w:right="0" w:firstLine="0"/>
+      <w:jc w:val="left"/>
     </w:pPr>
     <w:rPr>
+      <w:rFonts w:ascii="Arial" w:cs="Arial" w:eastAsia="Arial" w:hAnsi="Arial"/>
+      <w:b w:val="0"/>
       <w:i w:val="1"/>
+      <w:smallCaps w:val="0"/>
+      <w:strike w:val="0"/>
       <w:color w:val="666666"/>
       <w:sz w:val="22"/>
       <w:szCs w:val="22"/>
+      <w:u w:val="none"/>
+      <w:vertAlign w:val="baseline"/>
     </w:rPr>
   </w:style>
   <w:style w:type="paragraph" w:styleId="Title">
@@ -2147,13 +2672,23 @@
     <w:pPr>
       <w:keepNext w:val="1"/>
       <w:keepLines w:val="1"/>
+      <w:widowControl w:val="1"/>
       <w:pBdr/>
-      <w:spacing w:after="60" w:before="0" w:lineRule="auto"/>
-      <w:contextualSpacing w:val="1"/>
+      <w:spacing w:after="60" w:before="0" w:line="276" w:lineRule="auto"/>
+      <w:ind w:left="0" w:right="0" w:firstLine="0"/>
+      <w:jc w:val="left"/>
     </w:pPr>
     <w:rPr>
+      <w:rFonts w:ascii="Arial" w:cs="Arial" w:eastAsia="Arial" w:hAnsi="Arial"/>
+      <w:b w:val="0"/>
+      <w:i w:val="0"/>
+      <w:smallCaps w:val="0"/>
+      <w:strike w:val="0"/>
+      <w:color w:val="000000"/>
       <w:sz w:val="52"/>
       <w:szCs w:val="52"/>
+      <w:u w:val="none"/>
+      <w:vertAlign w:val="baseline"/>
     </w:rPr>
   </w:style>
   <w:style w:type="paragraph" w:styleId="Subtitle">
@@ -2163,36 +2698,198 @@
     <w:pPr>
       <w:keepNext w:val="1"/>
       <w:keepLines w:val="1"/>
+      <w:widowControl w:val="1"/>
       <w:pBdr/>
-      <w:spacing w:after="320" w:before="0" w:lineRule="auto"/>
-      <w:contextualSpacing w:val="1"/>
+      <w:spacing w:after="320" w:before="0" w:line="276" w:lineRule="auto"/>
+      <w:ind w:left="0" w:right="0" w:firstLine="0"/>
+      <w:jc w:val="left"/>
     </w:pPr>
     <w:rPr>
       <w:rFonts w:ascii="Arial" w:cs="Arial" w:eastAsia="Arial" w:hAnsi="Arial"/>
+      <w:b w:val="0"/>
       <w:i w:val="0"/>
+      <w:smallCaps w:val="0"/>
+      <w:strike w:val="0"/>
       <w:color w:val="666666"/>
       <w:sz w:val="30"/>
       <w:szCs w:val="30"/>
+      <w:u w:val="none"/>
+      <w:vertAlign w:val="baseline"/>
     </w:rPr>
   </w:style>
   <w:style w:type="table" w:styleId="Table1">
     <w:basedOn w:val="TableNormal"/>
+    <w:pPr>
+      <w:pBdr/>
+      <w:contextualSpacing w:val="1"/>
+    </w:pPr>
+    <w:rPr/>
     <w:tblPr>
       <w:tblStyleRowBandSize w:val="1"/>
       <w:tblStyleColBandSize w:val="1"/>
+      <w:tblCellMar>
+        <w:top w:w="0.0" w:type="dxa"/>
+        <w:left w:w="115.0" w:type="dxa"/>
+        <w:bottom w:w="0.0" w:type="dxa"/>
+        <w:right w:w="115.0" w:type="dxa"/>
+      </w:tblCellMar>
     </w:tblPr>
-    <w:tblStylePr w:type="band1Horz"/>
-    <w:tblStylePr w:type="band1Vert"/>
-    <w:tblStylePr w:type="band2Horz"/>
-    <w:tblStylePr w:type="band2Vert"/>
-    <w:tblStylePr w:type="firstCol"/>
-    <w:tblStylePr w:type="firstRow"/>
-    <w:tblStylePr w:type="lastCol"/>
-    <w:tblStylePr w:type="lastRow"/>
-    <w:tblStylePr w:type="neCell"/>
-    <w:tblStylePr w:type="nwCell"/>
-    <w:tblStylePr w:type="seCell"/>
-    <w:tblStylePr w:type="swCell"/>
+    <w:tblStylePr w:type="band1Horz">
+      <w:pPr>
+        <w:pBdr/>
+        <w:contextualSpacing w:val="1"/>
+      </w:pPr>
+      <w:rPr/>
+      <w:tcPr>
+        <w:tcMar>
+          <w:left w:w="115.0" w:type="dxa"/>
+          <w:right w:w="115.0" w:type="dxa"/>
+        </w:tcMar>
+      </w:tcPr>
+    </w:tblStylePr>
+    <w:tblStylePr w:type="band1Vert">
+      <w:pPr>
+        <w:pBdr/>
+        <w:contextualSpacing w:val="1"/>
+      </w:pPr>
+      <w:rPr/>
+      <w:tcPr>
+        <w:tcMar>
+          <w:left w:w="115.0" w:type="dxa"/>
+          <w:right w:w="115.0" w:type="dxa"/>
+        </w:tcMar>
+      </w:tcPr>
+    </w:tblStylePr>
+    <w:tblStylePr w:type="band2Horz">
+      <w:pPr>
+        <w:pBdr/>
+        <w:contextualSpacing w:val="1"/>
+      </w:pPr>
+      <w:rPr/>
+      <w:tcPr>
+        <w:tcMar>
+          <w:left w:w="115.0" w:type="dxa"/>
+          <w:right w:w="115.0" w:type="dxa"/>
+        </w:tcMar>
+      </w:tcPr>
+    </w:tblStylePr>
+    <w:tblStylePr w:type="band2Vert">
+      <w:pPr>
+        <w:pBdr/>
+        <w:contextualSpacing w:val="1"/>
+      </w:pPr>
+      <w:rPr/>
+      <w:tcPr>
+        <w:tcMar>
+          <w:left w:w="115.0" w:type="dxa"/>
+          <w:right w:w="115.0" w:type="dxa"/>
+        </w:tcMar>
+      </w:tcPr>
+    </w:tblStylePr>
+    <w:tblStylePr w:type="firstCol">
+      <w:pPr>
+        <w:pBdr/>
+        <w:contextualSpacing w:val="1"/>
+      </w:pPr>
+      <w:rPr/>
+      <w:tcPr>
+        <w:tcMar>
+          <w:left w:w="115.0" w:type="dxa"/>
+          <w:right w:w="115.0" w:type="dxa"/>
+        </w:tcMar>
+      </w:tcPr>
+    </w:tblStylePr>
+    <w:tblStylePr w:type="firstRow">
+      <w:pPr>
+        <w:pBdr/>
+        <w:contextualSpacing w:val="1"/>
+      </w:pPr>
+      <w:rPr/>
+      <w:tcPr>
+        <w:tcMar>
+          <w:left w:w="115.0" w:type="dxa"/>
+          <w:right w:w="115.0" w:type="dxa"/>
+        </w:tcMar>
+      </w:tcPr>
+    </w:tblStylePr>
+    <w:tblStylePr w:type="lastCol">
+      <w:pPr>
+        <w:pBdr/>
+        <w:contextualSpacing w:val="1"/>
+      </w:pPr>
+      <w:rPr/>
+      <w:tcPr>
+        <w:tcMar>
+          <w:left w:w="115.0" w:type="dxa"/>
+          <w:right w:w="115.0" w:type="dxa"/>
+        </w:tcMar>
+      </w:tcPr>
+    </w:tblStylePr>
+    <w:tblStylePr w:type="lastRow">
+      <w:pPr>
+        <w:pBdr/>
+        <w:contextualSpacing w:val="1"/>
+      </w:pPr>
+      <w:rPr/>
+      <w:tcPr>
+        <w:tcMar>
+          <w:left w:w="115.0" w:type="dxa"/>
+          <w:right w:w="115.0" w:type="dxa"/>
+        </w:tcMar>
+      </w:tcPr>
+    </w:tblStylePr>
+    <w:tblStylePr w:type="neCell">
+      <w:pPr>
+        <w:pBdr/>
+        <w:contextualSpacing w:val="1"/>
+      </w:pPr>
+      <w:rPr/>
+      <w:tcPr>
+        <w:tcMar>
+          <w:left w:w="115.0" w:type="dxa"/>
+          <w:right w:w="115.0" w:type="dxa"/>
+        </w:tcMar>
+      </w:tcPr>
+    </w:tblStylePr>
+    <w:tblStylePr w:type="nwCell">
+      <w:pPr>
+        <w:pBdr/>
+        <w:contextualSpacing w:val="1"/>
+      </w:pPr>
+      <w:rPr/>
+      <w:tcPr>
+        <w:tcMar>
+          <w:left w:w="115.0" w:type="dxa"/>
+          <w:right w:w="115.0" w:type="dxa"/>
+        </w:tcMar>
+      </w:tcPr>
+    </w:tblStylePr>
+    <w:tblStylePr w:type="seCell">
+      <w:pPr>
+        <w:pBdr/>
+        <w:contextualSpacing w:val="1"/>
+      </w:pPr>
+      <w:rPr/>
+      <w:tcPr>
+        <w:tcMar>
+          <w:left w:w="115.0" w:type="dxa"/>
+          <w:right w:w="115.0" w:type="dxa"/>
+        </w:tcMar>
+      </w:tcPr>
+    </w:tblStylePr>
+    <w:tblStylePr w:type="swCell">
+      <w:pPr>
+        <w:pBdr/>
+        <w:contextualSpacing w:val="1"/>
+      </w:pPr>
+      <w:rPr/>
+      <w:tcPr>
+        <w:tcMar>
+          <w:left w:w="115.0" w:type="dxa"/>
+          <w:right w:w="115.0" w:type="dxa"/>
+        </w:tcMar>
+      </w:tcPr>
+    </w:tblStylePr>
   </w:style>
 </w:styles>
 </file>
</xml_diff>